<commit_message>
Corrected clearance оf scientific research and report
</commit_message>
<xml_diff>
--- a/Reports/NIR_Svetlov.docx
+++ b/Reports/NIR_Svetlov.docx
@@ -1232,7 +1232,23 @@
           <w:sz w:val="28"/>
           <w:szCs w:val="28"/>
         </w:rPr>
-        <w:t>Научный руководитель               ____</w:t>
+        <w:t>Нау</w:t>
+      </w:r>
+      <w:r>
+        <w:rPr>
+          <w:sz w:val="28"/>
+          <w:szCs w:val="28"/>
+        </w:rPr>
+        <w:t>чный руководитель</w:t>
+      </w:r>
+      <w:bookmarkStart w:id="0" w:name="_GoBack"/>
+      <w:bookmarkEnd w:id="0"/>
+      <w:r>
+        <w:rPr>
+          <w:sz w:val="28"/>
+          <w:szCs w:val="28"/>
+        </w:rPr>
+        <w:t>____</w:t>
       </w:r>
       <w:r>
         <w:rPr>
@@ -1363,13 +1379,7 @@
         <w:rPr>
           <w:szCs w:val="28"/>
         </w:rPr>
-        <w:t>П</w:t>
-      </w:r>
-      <w:r>
-        <w:rPr>
-          <w:szCs w:val="28"/>
-        </w:rPr>
-        <w:t>рограммное обеспечение «</w:t>
+        <w:t>Программное обеспечение «</w:t>
       </w:r>
       <w:r>
         <w:rPr>
@@ -1492,15 +1502,7 @@
         <w:rPr>
           <w:szCs w:val="28"/>
         </w:rPr>
-        <w:t>Разрабатываемое программное обеспечение должно удовлетворять всем требованиям пользователя.</w:t>
-      </w:r>
-      <w:bookmarkStart w:id="0" w:name="_GoBack"/>
-      <w:bookmarkEnd w:id="0"/>
-      <w:r>
-        <w:rPr>
-          <w:szCs w:val="28"/>
-        </w:rPr>
-        <w:t xml:space="preserve"> </w:t>
+        <w:t xml:space="preserve">Разрабатываемое программное обеспечение должно удовлетворять всем требованиям пользователя. </w:t>
       </w:r>
       <w:r>
         <w:rPr>
@@ -4633,6 +4635,33 @@
       <w:lang w:eastAsia="ru-RU"/>
     </w:rPr>
   </w:style>
+  <w:style w:type="paragraph" w:styleId="BalloonText">
+    <w:name w:val="Balloon Text"/>
+    <w:basedOn w:val="Normal"/>
+    <w:link w:val="BalloonTextChar"/>
+    <w:uiPriority w:val="99"/>
+    <w:semiHidden/>
+    <w:unhideWhenUsed/>
+    <w:rsid w:val="00326B19"/>
+    <w:rPr>
+      <w:rFonts w:ascii="Segoe UI" w:hAnsi="Segoe UI" w:cs="Segoe UI"/>
+      <w:sz w:val="18"/>
+      <w:szCs w:val="18"/>
+    </w:rPr>
+  </w:style>
+  <w:style w:type="character" w:customStyle="1" w:styleId="BalloonTextChar">
+    <w:name w:val="Balloon Text Char"/>
+    <w:basedOn w:val="DefaultParagraphFont"/>
+    <w:link w:val="BalloonText"/>
+    <w:uiPriority w:val="99"/>
+    <w:semiHidden/>
+    <w:rsid w:val="00326B19"/>
+    <w:rPr>
+      <w:rFonts w:ascii="Segoe UI" w:hAnsi="Segoe UI" w:cs="Segoe UI"/>
+      <w:sz w:val="18"/>
+      <w:szCs w:val="18"/>
+    </w:rPr>
+  </w:style>
 </w:styles>
 </file>
 

</xml_diff>